<commit_message>
Atualização arquivos/inserção dos artefatos 15/16
</commit_message>
<xml_diff>
--- a/Artefatos/10. Fronteira Sistêmica.docx
+++ b/Artefatos/10. Fronteira Sistêmica.docx
@@ -5,13 +5,49 @@
   <w:body>
     <w:p>
       <w:pPr>
-        <w:pStyle w:val="Title"/>
-        <w:rPr/>
+        <w:keepNext w:val="1"/>
+        <w:keepLines w:val="1"/>
+        <w:widowControl w:val="1"/>
+        <w:pBdr>
+          <w:top w:space="0" w:sz="0" w:val="nil"/>
+          <w:left w:space="0" w:sz="0" w:val="nil"/>
+          <w:bottom w:space="0" w:sz="0" w:val="nil"/>
+          <w:right w:space="0" w:sz="0" w:val="nil"/>
+          <w:between w:space="0" w:sz="0" w:val="nil"/>
+        </w:pBdr>
+        <w:shd w:fill="auto" w:val="clear"/>
+        <w:spacing w:after="60" w:before="0" w:line="276" w:lineRule="auto"/>
+        <w:ind w:left="0" w:right="0" w:firstLine="0"/>
+        <w:jc w:val="left"/>
+        <w:rPr>
+          <w:rFonts w:ascii="Arial" w:cs="Arial" w:eastAsia="Arial" w:hAnsi="Arial"/>
+          <w:b w:val="0"/>
+          <w:i w:val="0"/>
+          <w:smallCaps w:val="0"/>
+          <w:strike w:val="0"/>
+          <w:color w:val="000000"/>
+          <w:sz w:val="52"/>
+          <w:szCs w:val="52"/>
+          <w:u w:val="none"/>
+          <w:shd w:fill="auto" w:val="clear"/>
+          <w:vertAlign w:val="baseline"/>
+        </w:rPr>
       </w:pPr>
       <w:bookmarkStart w:colFirst="0" w:colLast="0" w:name="_heading=h.gjdgxs" w:id="0"/>
       <w:bookmarkEnd w:id="0"/>
       <w:r>
         <w:rPr>
+          <w:rFonts w:ascii="Arial" w:cs="Arial" w:eastAsia="Arial" w:hAnsi="Arial"/>
+          <w:b w:val="0"/>
+          <w:i w:val="0"/>
+          <w:smallCaps w:val="0"/>
+          <w:strike w:val="0"/>
+          <w:color w:val="000000"/>
+          <w:sz w:val="52"/>
+          <w:szCs w:val="52"/>
+          <w:u w:val="none"/>
+          <w:shd w:fill="auto" w:val="clear"/>
+          <w:vertAlign w:val="baseline"/>
           <w:rtl w:val="0"/>
         </w:rPr>
         <w:t xml:space="preserve">Fronteira Sistêmica</w:t>
@@ -232,7 +268,7 @@
                 <w:szCs w:val="20"/>
                 <w:rtl w:val="0"/>
               </w:rPr>
-              <w:t xml:space="preserve">Brando de Oliveira</w:t>
+              <w:t xml:space="preserve">Guilherme Alves dos</w:t>
             </w:r>
           </w:p>
           <w:p>
@@ -251,7 +287,7 @@
                 <w:szCs w:val="20"/>
                 <w:rtl w:val="0"/>
               </w:rPr>
-              <w:t xml:space="preserve">Veridiano</w:t>
+              <w:t xml:space="preserve">Santos</w:t>
             </w:r>
           </w:p>
         </w:tc>
@@ -286,7 +322,7 @@
                 <w:szCs w:val="20"/>
                 <w:rtl w:val="0"/>
               </w:rPr>
-              <w:t xml:space="preserve">1901003</w:t>
+              <w:t xml:space="preserve">1900785</w:t>
             </w:r>
           </w:p>
         </w:tc>
@@ -324,7 +360,7 @@
                   <w:u w:val="single"/>
                   <w:rtl w:val="0"/>
                 </w:rPr>
-                <w:t xml:space="preserve">brando.veridiano@aluno.faculdadeimpacta.com.br</w:t>
+                <w:t xml:space="preserve">guilherme.asantos@aluno.faculdadeimpacta.com.br</w:t>
               </w:r>
             </w:hyperlink>
             <w:r>
@@ -334,6 +370,22 @@
                 <w:rtl w:val="0"/>
               </w:rPr>
               <w:t xml:space="preserve"> </w:t>
+            </w:r>
+          </w:p>
+          <w:p>
+            <w:pPr>
+              <w:widowControl w:val="0"/>
+              <w:spacing w:line="240" w:lineRule="auto"/>
+              <w:jc w:val="center"/>
+              <w:rPr>
+                <w:sz w:val="20"/>
+                <w:szCs w:val="20"/>
+              </w:rPr>
+            </w:pPr>
+            <w:r>
+              <w:rPr>
+                <w:rtl w:val="0"/>
+              </w:rPr>
             </w:r>
           </w:p>
         </w:tc>
@@ -368,7 +420,7 @@
                 <w:szCs w:val="20"/>
                 <w:rtl w:val="0"/>
               </w:rPr>
-              <w:t xml:space="preserve">(11) 98731-9014</w:t>
+              <w:t xml:space="preserve">(11) 97347-0208</w:t>
             </w:r>
           </w:p>
         </w:tc>
@@ -405,7 +457,7 @@
                 <w:szCs w:val="20"/>
                 <w:rtl w:val="0"/>
               </w:rPr>
-              <w:t xml:space="preserve">Guilherme Alves dos</w:t>
+              <w:t xml:space="preserve">Guilherme Marques</w:t>
             </w:r>
           </w:p>
           <w:p>
@@ -424,7 +476,26 @@
                 <w:szCs w:val="20"/>
                 <w:rtl w:val="0"/>
               </w:rPr>
-              <w:t xml:space="preserve">Santos</w:t>
+              <w:t xml:space="preserve">D’Albuquerque Silva</w:t>
+            </w:r>
+          </w:p>
+          <w:p>
+            <w:pPr>
+              <w:widowControl w:val="0"/>
+              <w:spacing w:line="240" w:lineRule="auto"/>
+              <w:jc w:val="center"/>
+              <w:rPr>
+                <w:sz w:val="20"/>
+                <w:szCs w:val="20"/>
+              </w:rPr>
+            </w:pPr>
+            <w:r>
+              <w:rPr>
+                <w:sz w:val="20"/>
+                <w:szCs w:val="20"/>
+                <w:rtl w:val="0"/>
+              </w:rPr>
+              <w:t xml:space="preserve">(Responsável do Grupo)</w:t>
             </w:r>
           </w:p>
         </w:tc>
@@ -459,7 +530,7 @@
                 <w:szCs w:val="20"/>
                 <w:rtl w:val="0"/>
               </w:rPr>
-              <w:t xml:space="preserve">1900785</w:t>
+              <w:t xml:space="preserve">1900823</w:t>
             </w:r>
           </w:p>
         </w:tc>
@@ -497,7 +568,7 @@
                   <w:u w:val="single"/>
                   <w:rtl w:val="0"/>
                 </w:rPr>
-                <w:t xml:space="preserve">guilherme.asantos@aluno.faculdadeimpacta.com.br</w:t>
+                <w:t xml:space="preserve">guilherme.dalbuquerque@aluno.faculdadeimpacta.com.br</w:t>
               </w:r>
             </w:hyperlink>
             <w:r>
@@ -507,22 +578,6 @@
                 <w:rtl w:val="0"/>
               </w:rPr>
               <w:t xml:space="preserve"> </w:t>
-            </w:r>
-          </w:p>
-          <w:p>
-            <w:pPr>
-              <w:widowControl w:val="0"/>
-              <w:spacing w:line="240" w:lineRule="auto"/>
-              <w:jc w:val="center"/>
-              <w:rPr>
-                <w:sz w:val="20"/>
-                <w:szCs w:val="20"/>
-              </w:rPr>
-            </w:pPr>
-            <w:r>
-              <w:rPr>
-                <w:rtl w:val="0"/>
-              </w:rPr>
             </w:r>
           </w:p>
         </w:tc>
@@ -557,7 +612,7 @@
                 <w:szCs w:val="20"/>
                 <w:rtl w:val="0"/>
               </w:rPr>
-              <w:t xml:space="preserve">(11) 97347-0208</w:t>
+              <w:t xml:space="preserve">(11) 97272-1991</w:t>
             </w:r>
           </w:p>
         </w:tc>
@@ -594,45 +649,7 @@
                 <w:szCs w:val="20"/>
                 <w:rtl w:val="0"/>
               </w:rPr>
-              <w:t xml:space="preserve">Guilherme Marques</w:t>
-            </w:r>
-          </w:p>
-          <w:p>
-            <w:pPr>
-              <w:widowControl w:val="0"/>
-              <w:spacing w:line="240" w:lineRule="auto"/>
-              <w:jc w:val="center"/>
-              <w:rPr>
-                <w:sz w:val="20"/>
-                <w:szCs w:val="20"/>
-              </w:rPr>
-            </w:pPr>
-            <w:r>
-              <w:rPr>
-                <w:sz w:val="20"/>
-                <w:szCs w:val="20"/>
-                <w:rtl w:val="0"/>
-              </w:rPr>
-              <w:t xml:space="preserve">D’Albuquerque Silva</w:t>
-            </w:r>
-          </w:p>
-          <w:p>
-            <w:pPr>
-              <w:widowControl w:val="0"/>
-              <w:spacing w:line="240" w:lineRule="auto"/>
-              <w:jc w:val="center"/>
-              <w:rPr>
-                <w:sz w:val="20"/>
-                <w:szCs w:val="20"/>
-              </w:rPr>
-            </w:pPr>
-            <w:r>
-              <w:rPr>
-                <w:sz w:val="20"/>
-                <w:szCs w:val="20"/>
-                <w:rtl w:val="0"/>
-              </w:rPr>
-              <w:t xml:space="preserve">(Responsável do Grupo)</w:t>
+              <w:t xml:space="preserve">Hadnan Basilio</w:t>
             </w:r>
           </w:p>
         </w:tc>
@@ -667,7 +684,7 @@
                 <w:szCs w:val="20"/>
                 <w:rtl w:val="0"/>
               </w:rPr>
-              <w:t xml:space="preserve">1900823</w:t>
+              <w:t xml:space="preserve">1901020</w:t>
             </w:r>
           </w:p>
         </w:tc>
@@ -705,7 +722,7 @@
                   <w:u w:val="single"/>
                   <w:rtl w:val="0"/>
                 </w:rPr>
-                <w:t xml:space="preserve">guilherme.dalbuquerque@aluno.faculdadeimpacta.com.br</w:t>
+                <w:t xml:space="preserve">hadnan.basilio@aluno.faculdadeimpacta.com.br</w:t>
               </w:r>
             </w:hyperlink>
             <w:r>
@@ -749,7 +766,7 @@
                 <w:szCs w:val="20"/>
                 <w:rtl w:val="0"/>
               </w:rPr>
-              <w:t xml:space="preserve">(11) 97272-1991</w:t>
+              <w:t xml:space="preserve">(11) 95101-2165</w:t>
             </w:r>
           </w:p>
         </w:tc>
@@ -786,7 +803,26 @@
                 <w:szCs w:val="20"/>
                 <w:rtl w:val="0"/>
               </w:rPr>
-              <w:t xml:space="preserve">Hadnan Basilio</w:t>
+              <w:t xml:space="preserve">Víctor Hugo Sanches</w:t>
+            </w:r>
+          </w:p>
+          <w:p>
+            <w:pPr>
+              <w:widowControl w:val="0"/>
+              <w:spacing w:line="240" w:lineRule="auto"/>
+              <w:jc w:val="center"/>
+              <w:rPr>
+                <w:sz w:val="20"/>
+                <w:szCs w:val="20"/>
+              </w:rPr>
+            </w:pPr>
+            <w:r>
+              <w:rPr>
+                <w:sz w:val="20"/>
+                <w:szCs w:val="20"/>
+                <w:rtl w:val="0"/>
+              </w:rPr>
+              <w:t xml:space="preserve">Barbosa</w:t>
             </w:r>
           </w:p>
         </w:tc>
@@ -821,7 +857,7 @@
                 <w:szCs w:val="20"/>
                 <w:rtl w:val="0"/>
               </w:rPr>
-              <w:t xml:space="preserve">1901020</w:t>
+              <w:t xml:space="preserve">1900982</w:t>
             </w:r>
           </w:p>
         </w:tc>
@@ -851,179 +887,6 @@
               </w:rPr>
             </w:pPr>
             <w:hyperlink r:id="rId10">
-              <w:r>
-                <w:rPr>
-                  <w:color w:val="1155cc"/>
-                  <w:sz w:val="20"/>
-                  <w:szCs w:val="20"/>
-                  <w:u w:val="single"/>
-                  <w:rtl w:val="0"/>
-                </w:rPr>
-                <w:t xml:space="preserve">hadnan.basilio@aluno.faculdadeimpacta.com.br</w:t>
-              </w:r>
-            </w:hyperlink>
-            <w:r>
-              <w:rPr>
-                <w:sz w:val="20"/>
-                <w:szCs w:val="20"/>
-                <w:rtl w:val="0"/>
-              </w:rPr>
-              <w:t xml:space="preserve"> </w:t>
-            </w:r>
-          </w:p>
-        </w:tc>
-        <w:tc>
-          <w:tcPr>
-            <w:tcBorders>
-              <w:top w:color="ff9900" w:space="0" w:sz="8" w:val="single"/>
-              <w:left w:color="ff9900" w:space="0" w:sz="8" w:val="single"/>
-              <w:bottom w:color="ff9900" w:space="0" w:sz="8" w:val="single"/>
-              <w:right w:color="ff9900" w:space="0" w:sz="8" w:val="single"/>
-            </w:tcBorders>
-            <w:tcMar>
-              <w:top w:w="100.0" w:type="dxa"/>
-              <w:left w:w="100.0" w:type="dxa"/>
-              <w:bottom w:w="100.0" w:type="dxa"/>
-              <w:right w:w="100.0" w:type="dxa"/>
-            </w:tcMar>
-          </w:tcPr>
-          <w:p>
-            <w:pPr>
-              <w:widowControl w:val="0"/>
-              <w:spacing w:line="240" w:lineRule="auto"/>
-              <w:jc w:val="center"/>
-              <w:rPr>
-                <w:sz w:val="20"/>
-                <w:szCs w:val="20"/>
-              </w:rPr>
-            </w:pPr>
-            <w:r>
-              <w:rPr>
-                <w:sz w:val="20"/>
-                <w:szCs w:val="20"/>
-                <w:rtl w:val="0"/>
-              </w:rPr>
-              <w:t xml:space="preserve">(11) 95101-2165</w:t>
-            </w:r>
-          </w:p>
-        </w:tc>
-      </w:tr>
-      <w:tr>
-        <w:tc>
-          <w:tcPr>
-            <w:tcBorders>
-              <w:top w:color="ff9900" w:space="0" w:sz="8" w:val="single"/>
-              <w:left w:color="ff9900" w:space="0" w:sz="8" w:val="single"/>
-              <w:bottom w:color="ff9900" w:space="0" w:sz="8" w:val="single"/>
-              <w:right w:color="ff9900" w:space="0" w:sz="8" w:val="single"/>
-            </w:tcBorders>
-            <w:tcMar>
-              <w:top w:w="100.0" w:type="dxa"/>
-              <w:left w:w="100.0" w:type="dxa"/>
-              <w:bottom w:w="100.0" w:type="dxa"/>
-              <w:right w:w="100.0" w:type="dxa"/>
-            </w:tcMar>
-          </w:tcPr>
-          <w:p>
-            <w:pPr>
-              <w:widowControl w:val="0"/>
-              <w:spacing w:line="240" w:lineRule="auto"/>
-              <w:jc w:val="center"/>
-              <w:rPr>
-                <w:sz w:val="20"/>
-                <w:szCs w:val="20"/>
-              </w:rPr>
-            </w:pPr>
-            <w:r>
-              <w:rPr>
-                <w:sz w:val="20"/>
-                <w:szCs w:val="20"/>
-                <w:rtl w:val="0"/>
-              </w:rPr>
-              <w:t xml:space="preserve">Víctor Hugo Sanches</w:t>
-            </w:r>
-          </w:p>
-          <w:p>
-            <w:pPr>
-              <w:widowControl w:val="0"/>
-              <w:spacing w:line="240" w:lineRule="auto"/>
-              <w:jc w:val="center"/>
-              <w:rPr>
-                <w:sz w:val="20"/>
-                <w:szCs w:val="20"/>
-              </w:rPr>
-            </w:pPr>
-            <w:r>
-              <w:rPr>
-                <w:sz w:val="20"/>
-                <w:szCs w:val="20"/>
-                <w:rtl w:val="0"/>
-              </w:rPr>
-              <w:t xml:space="preserve">Barbosa</w:t>
-            </w:r>
-          </w:p>
-        </w:tc>
-        <w:tc>
-          <w:tcPr>
-            <w:tcBorders>
-              <w:top w:color="ff9900" w:space="0" w:sz="8" w:val="single"/>
-              <w:left w:color="ff9900" w:space="0" w:sz="8" w:val="single"/>
-              <w:bottom w:color="ff9900" w:space="0" w:sz="8" w:val="single"/>
-              <w:right w:color="ff9900" w:space="0" w:sz="8" w:val="single"/>
-            </w:tcBorders>
-            <w:tcMar>
-              <w:top w:w="100.0" w:type="dxa"/>
-              <w:left w:w="100.0" w:type="dxa"/>
-              <w:bottom w:w="100.0" w:type="dxa"/>
-              <w:right w:w="100.0" w:type="dxa"/>
-            </w:tcMar>
-          </w:tcPr>
-          <w:p>
-            <w:pPr>
-              <w:widowControl w:val="0"/>
-              <w:spacing w:line="240" w:lineRule="auto"/>
-              <w:jc w:val="center"/>
-              <w:rPr>
-                <w:sz w:val="20"/>
-                <w:szCs w:val="20"/>
-              </w:rPr>
-            </w:pPr>
-            <w:r>
-              <w:rPr>
-                <w:sz w:val="20"/>
-                <w:szCs w:val="20"/>
-                <w:rtl w:val="0"/>
-              </w:rPr>
-              <w:t xml:space="preserve">1900982</w:t>
-            </w:r>
-          </w:p>
-        </w:tc>
-        <w:tc>
-          <w:tcPr>
-            <w:tcBorders>
-              <w:top w:color="ff9900" w:space="0" w:sz="8" w:val="single"/>
-              <w:left w:color="ff9900" w:space="0" w:sz="8" w:val="single"/>
-              <w:bottom w:color="ff9900" w:space="0" w:sz="8" w:val="single"/>
-              <w:right w:color="ff9900" w:space="0" w:sz="8" w:val="single"/>
-            </w:tcBorders>
-            <w:tcMar>
-              <w:top w:w="100.0" w:type="dxa"/>
-              <w:left w:w="100.0" w:type="dxa"/>
-              <w:bottom w:w="100.0" w:type="dxa"/>
-              <w:right w:w="100.0" w:type="dxa"/>
-            </w:tcMar>
-          </w:tcPr>
-          <w:p>
-            <w:pPr>
-              <w:widowControl w:val="0"/>
-              <w:spacing w:line="240" w:lineRule="auto"/>
-              <w:jc w:val="center"/>
-              <w:rPr>
-                <w:sz w:val="20"/>
-                <w:szCs w:val="20"/>
-              </w:rPr>
-            </w:pPr>
-            <w:hyperlink r:id="rId11">
               <w:r>
                 <w:rPr>
                   <w:color w:val="1155cc"/>
@@ -1240,7 +1103,7 @@
           <wp:inline distB="114300" distT="114300" distL="114300" distR="114300">
             <wp:extent cx="6108700" cy="3581400"/>
             <wp:effectExtent b="0" l="0" r="0" t="0"/>
-            <wp:docPr id="2" name="image1.png"/>
+            <wp:docPr id="3" name="image1.png"/>
             <a:graphic>
               <a:graphicData uri="http://schemas.openxmlformats.org/drawingml/2006/picture">
                 <pic:pic>
@@ -1249,7 +1112,7 @@
                     <pic:cNvPicPr preferRelativeResize="0"/>
                   </pic:nvPicPr>
                   <pic:blipFill>
-                    <a:blip r:embed="rId12"/>
+                    <a:blip r:embed="rId11"/>
                     <a:srcRect b="0" l="0" r="0" t="0"/>
                     <a:stretch>
                       <a:fillRect/>
@@ -1287,7 +1150,7 @@
       </w:r>
     </w:p>
     <w:sectPr>
-      <w:footerReference r:id="rId13" w:type="default"/>
+      <w:footerReference r:id="rId12" w:type="default"/>
       <w:pgSz w:h="16838" w:w="11906"/>
       <w:pgMar w:bottom="850" w:top="850" w:left="850" w:right="1440" w:header="0" w:footer="720"/>
       <w:pgNumType w:start="1"/>
@@ -1544,6 +1407,111 @@
     </w:rPr>
   </w:style>
   <w:style w:type="paragraph" w:styleId="Normal" w:default="1">
+    <w:name w:val="normal"/>
+  </w:style>
+  <w:style w:type="table" w:styleId="TableNormal" w:default="1">
+    <w:name w:val="Table Normal"/>
+  </w:style>
+  <w:style w:type="paragraph" w:styleId="Heading1">
+    <w:name w:val="heading 1"/>
+    <w:basedOn w:val="Normal"/>
+    <w:next w:val="Normal"/>
+    <w:pPr>
+      <w:keepNext w:val="1"/>
+      <w:keepLines w:val="1"/>
+      <w:spacing w:after="120" w:before="400" w:lineRule="auto"/>
+    </w:pPr>
+    <w:rPr>
+      <w:sz w:val="40"/>
+      <w:szCs w:val="40"/>
+    </w:rPr>
+  </w:style>
+  <w:style w:type="paragraph" w:styleId="Heading2">
+    <w:name w:val="heading 2"/>
+    <w:basedOn w:val="Normal"/>
+    <w:next w:val="Normal"/>
+    <w:pPr>
+      <w:keepNext w:val="1"/>
+      <w:keepLines w:val="1"/>
+      <w:spacing w:after="120" w:before="360" w:lineRule="auto"/>
+    </w:pPr>
+    <w:rPr>
+      <w:sz w:val="32"/>
+      <w:szCs w:val="32"/>
+    </w:rPr>
+  </w:style>
+  <w:style w:type="paragraph" w:styleId="Heading3">
+    <w:name w:val="heading 3"/>
+    <w:basedOn w:val="Normal"/>
+    <w:next w:val="Normal"/>
+    <w:pPr>
+      <w:keepNext w:val="1"/>
+      <w:keepLines w:val="1"/>
+      <w:spacing w:after="80" w:before="320" w:lineRule="auto"/>
+    </w:pPr>
+    <w:rPr>
+      <w:color w:val="434343"/>
+      <w:sz w:val="28"/>
+      <w:szCs w:val="28"/>
+    </w:rPr>
+  </w:style>
+  <w:style w:type="paragraph" w:styleId="Heading4">
+    <w:name w:val="heading 4"/>
+    <w:basedOn w:val="Normal"/>
+    <w:next w:val="Normal"/>
+    <w:pPr>
+      <w:keepNext w:val="1"/>
+      <w:keepLines w:val="1"/>
+      <w:spacing w:after="80" w:before="280" w:lineRule="auto"/>
+    </w:pPr>
+    <w:rPr>
+      <w:color w:val="666666"/>
+      <w:sz w:val="24"/>
+      <w:szCs w:val="24"/>
+    </w:rPr>
+  </w:style>
+  <w:style w:type="paragraph" w:styleId="Heading5">
+    <w:name w:val="heading 5"/>
+    <w:basedOn w:val="Normal"/>
+    <w:next w:val="Normal"/>
+    <w:pPr>
+      <w:keepNext w:val="1"/>
+      <w:keepLines w:val="1"/>
+      <w:spacing w:after="80" w:before="240" w:lineRule="auto"/>
+    </w:pPr>
+    <w:rPr>
+      <w:color w:val="666666"/>
+    </w:rPr>
+  </w:style>
+  <w:style w:type="paragraph" w:styleId="Heading6">
+    <w:name w:val="heading 6"/>
+    <w:basedOn w:val="Normal"/>
+    <w:next w:val="Normal"/>
+    <w:pPr>
+      <w:keepNext w:val="1"/>
+      <w:keepLines w:val="1"/>
+      <w:spacing w:after="80" w:before="240" w:lineRule="auto"/>
+    </w:pPr>
+    <w:rPr>
+      <w:i w:val="1"/>
+      <w:color w:val="666666"/>
+    </w:rPr>
+  </w:style>
+  <w:style w:type="paragraph" w:styleId="Title">
+    <w:name w:val="Title"/>
+    <w:basedOn w:val="Normal"/>
+    <w:next w:val="Normal"/>
+    <w:pPr>
+      <w:keepNext w:val="1"/>
+      <w:keepLines w:val="1"/>
+      <w:spacing w:after="60" w:lineRule="auto"/>
+    </w:pPr>
+    <w:rPr>
+      <w:sz w:val="52"/>
+      <w:szCs w:val="52"/>
+    </w:rPr>
+  </w:style>
+  <w:style w:type="paragraph" w:styleId="Normal" w:default="1">
     <w:name w:val="Normal"/>
   </w:style>
   <w:style w:type="paragraph" w:styleId="Ttulo1">
@@ -1747,6 +1715,47 @@
     <w:link w:val="Rodap"/>
     <w:uiPriority w:val="99"/>
     <w:rsid w:val="00166928"/>
+  </w:style>
+  <w:style w:type="paragraph" w:styleId="Subtitle">
+    <w:name w:val="Subtitle"/>
+    <w:basedOn w:val="Normal"/>
+    <w:next w:val="Normal"/>
+    <w:pPr>
+      <w:keepNext w:val="1"/>
+      <w:keepLines w:val="1"/>
+      <w:spacing w:after="320" w:lineRule="auto"/>
+    </w:pPr>
+    <w:rPr>
+      <w:color w:val="666666"/>
+      <w:sz w:val="30"/>
+      <w:szCs w:val="30"/>
+    </w:rPr>
+  </w:style>
+  <w:style w:type="table" w:styleId="Table1">
+    <w:basedOn w:val="TableNormal"/>
+    <w:tblPr>
+      <w:tblStyleRowBandSize w:val="1"/>
+      <w:tblStyleColBandSize w:val="1"/>
+      <w:tblCellMar>
+        <w:top w:w="0.0" w:type="dxa"/>
+        <w:left w:w="115.0" w:type="dxa"/>
+        <w:bottom w:w="0.0" w:type="dxa"/>
+        <w:right w:w="115.0" w:type="dxa"/>
+      </w:tblCellMar>
+    </w:tblPr>
+  </w:style>
+  <w:style w:type="table" w:styleId="Table2">
+    <w:basedOn w:val="TableNormal"/>
+    <w:tblPr>
+      <w:tblStyleRowBandSize w:val="1"/>
+      <w:tblStyleColBandSize w:val="1"/>
+      <w:tblCellMar>
+        <w:top w:w="0.0" w:type="dxa"/>
+        <w:left w:w="115.0" w:type="dxa"/>
+        <w:bottom w:w="0.0" w:type="dxa"/>
+        <w:right w:w="115.0" w:type="dxa"/>
+      </w:tblCellMar>
+    </w:tblPr>
   </w:style>
   <w:style w:type="paragraph" w:styleId="Subtitle">
     <w:name w:val="Subtitle"/>
@@ -2114,7 +2123,7 @@
 
 <file path=customXML/item1.xml><?xml version="1.0" encoding="utf-8"?>
 <go:gDocsCustomXmlDataStorage xmlns:go="http://customooxmlschemas.google.com/" xmlns:r="http://schemas.openxmlformats.org/officeDocument/2006/relationships">
-  <go:docsCustomData xmlns:go="http://customooxmlschemas.google.com/" roundtripDataSignature="AMtx7mjBvM2RPReuQgJeMOqb9OjJtwcDJQ==">AMUW2mXVsLEDGZGaYGVfYqoHeBTJ8Etjyid/UEpK5qYqLhXEyEI8sP/dji/shOU00xnLUyoUUha9DmoRO42DYLZLjjCOJmsxC+VKJghVU5YDrglGUdo/kC0vm3NjjAnuBQIA3Ea0jsNOWRHxn6yksJDHIKS9Nrb4+Q==</go:docsCustomData>
+  <go:docsCustomData xmlns:go="http://customooxmlschemas.google.com/" roundtripDataSignature="AMtx7mjDBLqcZKecHVGin9iRzPRouh+gcA==">AMUW2mWBjdU8GUTcVLuvgJX5n1cj8sXu6tCbMaPP8FEbuJ2LF7fnpGvcEJBwmVl3nJp98TqT52nD+X4G0CdeOInd9UFvnPf4m4EL+JEwOUXFoacInpoWH2KTJmwIu/Pw310MNbVuSd27ECQq0zb4IBVnq6Ivmja1rA==</go:docsCustomData>
 </go:gDocsCustomXmlDataStorage>
 </file>
 

</xml_diff>